<commit_message>
Home page - added 'dataEliberare'
</commit_message>
<xml_diff>
--- a/static/docs/doc_templates/Cerere loc parcare.docx
+++ b/static/docs/doc_templates/Cerere loc parcare.docx
@@ -384,6 +384,10 @@
       </w:r>
       <w:r>
         <w:t xml:space="preserve">TURA </w:t>
+      </w:r>
+      <w:r>
+        <w:br/>
+        <w:t>@dataCurenta</w:t>
       </w:r>
     </w:p>
     <w:p>

</xml_diff>